<commit_message>
submit to pnas version
</commit_message>
<xml_diff>
--- a/tex/word/Cover letter.docx
+++ b/tex/word/Cover letter.docx
@@ -259,13 +259,23 @@
           <w:rFonts w:ascii="Times New Roman" w:hAnsi="Times New Roman" w:cs="Times New Roman"/>
         </w:rPr>
       </w:pPr>
-      <w:r>
-        <w:rPr>
-          <w:rFonts w:ascii="Times New Roman" w:hAnsi="Times New Roman" w:cs="Times New Roman"/>
+      <w:proofErr w:type="spellStart"/>
+      <w:r>
+        <w:rPr>
+          <w:rFonts w:ascii="Times New Roman" w:hAnsi="Times New Roman" w:cs="Times New Roman" w:hint="eastAsia"/>
           <w:b/>
           <w:bCs/>
         </w:rPr>
-        <w:t>Shuang Song</w:t>
+        <w:t>Bojie</w:t>
+      </w:r>
+      <w:proofErr w:type="spellEnd"/>
+      <w:r>
+        <w:rPr>
+          <w:rFonts w:ascii="Times New Roman" w:hAnsi="Times New Roman" w:cs="Times New Roman"/>
+          <w:b/>
+          <w:bCs/>
+        </w:rPr>
+        <w:t xml:space="preserve"> Fu</w:t>
       </w:r>
       <w:r>
         <w:rPr>
@@ -349,7 +359,13 @@
         <w:rPr>
           <w:rFonts w:ascii="Times New Roman" w:hAnsi="Times New Roman" w:cs="Times New Roman"/>
         </w:rPr>
-        <w:t>Email: songshgeo@mail.bnu.edu.cn</w:t>
+        <w:t xml:space="preserve">Email: </w:t>
+      </w:r>
+      <w:r>
+        <w:rPr>
+          <w:rFonts w:ascii="Times New Roman" w:hAnsi="Times New Roman" w:cs="Times New Roman"/>
+        </w:rPr>
+        <w:t>bfu@rcees.ac.cn</w:t>
       </w:r>
     </w:p>
     <w:sectPr>

</xml_diff>